<commit_message>
correct a few bugs on StatusActivity
</commit_message>
<xml_diff>
--- a/docs/trab2/reltrab2.docx
+++ b/docs/trab2/reltrab2.docx
@@ -1,12 +1,12 @@
 
 <file path=word/document.xml><?xml version="1.0" encoding="utf-8"?>
-<w:document xmlns:ve="http://schemas.openxmlformats.org/markup-compatibility/2006" xmlns:o="urn:schemas-microsoft-com:office:office" xmlns:r="http://schemas.openxmlformats.org/officeDocument/2006/relationships" xmlns:m="http://schemas.openxmlformats.org/officeDocument/2006/math" xmlns:v="urn:schemas-microsoft-com:vml" xmlns:wp="http://schemas.openxmlformats.org/drawingml/2006/wordprocessingDrawing" xmlns:w10="urn:schemas-microsoft-com:office:word" xmlns:w="http://schemas.openxmlformats.org/wordprocessingml/2006/main" xmlns:wne="http://schemas.microsoft.com/office/word/2006/wordml">
+<w:document xmlns:wpc="http://schemas.microsoft.com/office/word/2010/wordprocessingCanvas" xmlns:mc="http://schemas.openxmlformats.org/markup-compatibility/2006" xmlns:o="urn:schemas-microsoft-com:office:office" xmlns:r="http://schemas.openxmlformats.org/officeDocument/2006/relationships" xmlns:m="http://schemas.openxmlformats.org/officeDocument/2006/math" xmlns:v="urn:schemas-microsoft-com:vml" xmlns:wp14="http://schemas.microsoft.com/office/word/2010/wordprocessingDrawing" xmlns:wp="http://schemas.openxmlformats.org/drawingml/2006/wordprocessingDrawing" xmlns:w10="urn:schemas-microsoft-com:office:word" xmlns:w="http://schemas.openxmlformats.org/wordprocessingml/2006/main" xmlns:w14="http://schemas.microsoft.com/office/word/2010/wordml" xmlns:wpg="http://schemas.microsoft.com/office/word/2010/wordprocessingGroup" xmlns:wpi="http://schemas.microsoft.com/office/word/2010/wordprocessingInk" xmlns:wne="http://schemas.microsoft.com/office/word/2006/wordml" xmlns:wps="http://schemas.microsoft.com/office/word/2010/wordprocessingShape" mc:Ignorable="w14 wp14">
   <w:body>
     <w:p>
       <w:r>
         <w:rPr>
           <w:noProof/>
-          <w:lang w:val="en-US"/>
+          <w:lang w:eastAsia="pt-PT"/>
         </w:rPr>
         <w:drawing>
           <wp:anchor distT="0" distB="0" distL="114300" distR="114300" simplePos="0" relativeHeight="251660288" behindDoc="0" locked="0" layoutInCell="1" allowOverlap="1">
@@ -32,7 +32,7 @@
                     <pic:cNvPicPr/>
                   </pic:nvPicPr>
                   <pic:blipFill>
-                    <a:blip r:embed="rId6" cstate="print"/>
+                    <a:blip r:embed="rId7" cstate="print"/>
                     <a:stretch>
                       <a:fillRect/>
                     </a:stretch>
@@ -415,10 +415,11 @@
           <w:docPartUnique/>
         </w:docPartObj>
       </w:sdtPr>
+      <w:sdtEndPr/>
       <w:sdtContent>
         <w:p>
           <w:pPr>
-            <w:pStyle w:val="Ttulodondice"/>
+            <w:pStyle w:val="CabealhodoSumrio"/>
           </w:pPr>
           <w:r>
             <w:t>Conteúdo</w:t>
@@ -426,7 +427,7 @@
         </w:p>
         <w:p>
           <w:pPr>
-            <w:pStyle w:val="ndice1"/>
+            <w:pStyle w:val="Sumrio1"/>
             <w:tabs>
               <w:tab w:val="right" w:leader="dot" w:pos="9350"/>
             </w:tabs>
@@ -449,7 +450,7 @@
           <w:hyperlink w:anchor="_Toc324708952" w:history="1">
             <w:r>
               <w:rPr>
-                <w:rStyle w:val="Hiperligao"/>
+                <w:rStyle w:val="Hyperlink"/>
                 <w:noProof/>
               </w:rPr>
               <w:t>Introdução</w:t>
@@ -506,7 +507,7 @@
         </w:p>
         <w:p>
           <w:pPr>
-            <w:pStyle w:val="ndice1"/>
+            <w:pStyle w:val="Sumrio1"/>
             <w:tabs>
               <w:tab w:val="right" w:leader="dot" w:pos="9350"/>
             </w:tabs>
@@ -520,7 +521,7 @@
           <w:hyperlink w:anchor="_Toc324708953" w:history="1">
             <w:r>
               <w:rPr>
-                <w:rStyle w:val="Hiperligao"/>
+                <w:rStyle w:val="Hyperlink"/>
                 <w:noProof/>
               </w:rPr>
               <w:t>Integração de Serviços</w:t>
@@ -577,7 +578,7 @@
         </w:p>
         <w:p>
           <w:pPr>
-            <w:pStyle w:val="ndice2"/>
+            <w:pStyle w:val="Sumrio2"/>
             <w:tabs>
               <w:tab w:val="right" w:leader="dot" w:pos="9350"/>
             </w:tabs>
@@ -591,7 +592,7 @@
           <w:hyperlink w:anchor="_Toc324708954" w:history="1">
             <w:r>
               <w:rPr>
-                <w:rStyle w:val="Hiperligao"/>
+                <w:rStyle w:val="Hyperlink"/>
                 <w:noProof/>
                 <w:lang w:val="en-US"/>
               </w:rPr>
@@ -649,7 +650,7 @@
         </w:p>
         <w:p>
           <w:pPr>
-            <w:pStyle w:val="ndice3"/>
+            <w:pStyle w:val="Sumrio3"/>
             <w:tabs>
               <w:tab w:val="right" w:leader="dot" w:pos="9350"/>
             </w:tabs>
@@ -660,7 +661,7 @@
           <w:hyperlink w:anchor="_Toc324708955" w:history="1">
             <w:r>
               <w:rPr>
-                <w:rStyle w:val="Hiperligao"/>
+                <w:rStyle w:val="Hyperlink"/>
                 <w:noProof/>
               </w:rPr>
               <w:t>Implementação</w:t>
@@ -717,7 +718,7 @@
         </w:p>
         <w:p>
           <w:pPr>
-            <w:pStyle w:val="ndice2"/>
+            <w:pStyle w:val="Sumrio2"/>
             <w:tabs>
               <w:tab w:val="right" w:leader="dot" w:pos="9350"/>
             </w:tabs>
@@ -731,24 +732,10 @@
           <w:hyperlink w:anchor="_Toc324708956" w:history="1">
             <w:r>
               <w:rPr>
-                <w:rStyle w:val="Hiperligao"/>
-                <w:noProof/>
-              </w:rPr>
-              <w:t>Bounded</w:t>
-            </w:r>
-            <w:r>
-              <w:rPr>
-                <w:rStyle w:val="Hiperligao"/>
-                <w:noProof/>
-              </w:rPr>
-              <w:t xml:space="preserve"> </w:t>
-            </w:r>
-            <w:r>
-              <w:rPr>
-                <w:rStyle w:val="Hiperligao"/>
-                <w:noProof/>
-              </w:rPr>
-              <w:t>Service</w:t>
+                <w:rStyle w:val="Hyperlink"/>
+                <w:noProof/>
+              </w:rPr>
+              <w:t>Bounded Service</w:t>
             </w:r>
             <w:r>
               <w:rPr>
@@ -802,7 +789,7 @@
         </w:p>
         <w:p>
           <w:pPr>
-            <w:pStyle w:val="ndice1"/>
+            <w:pStyle w:val="Sumrio1"/>
             <w:tabs>
               <w:tab w:val="right" w:leader="dot" w:pos="9350"/>
             </w:tabs>
@@ -816,7 +803,7 @@
           <w:hyperlink w:anchor="_Toc324708957" w:history="1">
             <w:r>
               <w:rPr>
-                <w:rStyle w:val="Hiperligao"/>
+                <w:rStyle w:val="Hyperlink"/>
                 <w:noProof/>
               </w:rPr>
               <w:t>Conclusão</w:t>
@@ -931,25 +918,21 @@
       <w:r>
         <w:t xml:space="preserve">O objetivo do trabalho era a familiarização com o componente </w:t>
       </w:r>
-      <w:proofErr w:type="spellStart"/>
       <w:r>
         <w:rPr>
           <w:i/>
         </w:rPr>
         <w:t>Service</w:t>
       </w:r>
-      <w:proofErr w:type="spellEnd"/>
       <w:r>
         <w:t xml:space="preserve"> pertencente à plataforma </w:t>
       </w:r>
-      <w:proofErr w:type="spellStart"/>
       <w:r>
         <w:rPr>
           <w:i/>
         </w:rPr>
         <w:t>android</w:t>
       </w:r>
-      <w:proofErr w:type="spellEnd"/>
       <w:r>
         <w:t>.</w:t>
       </w:r>
@@ -959,14 +942,12 @@
         <w:tab/>
         <w:t xml:space="preserve">Devido à solução desenvolvida na primeira fase do trabalho, o foco deste trabalho passou apenas pela integração com da solução anterior com os serviços da plataforma. Esta alteração foi realizada sobre a abstração criada anteriormente para acesso ao serviço </w:t>
       </w:r>
-      <w:proofErr w:type="spellStart"/>
       <w:r>
         <w:rPr>
           <w:i/>
         </w:rPr>
         <w:t>Yamba</w:t>
       </w:r>
-      <w:proofErr w:type="spellEnd"/>
       <w:r>
         <w:t>.</w:t>
       </w:r>
@@ -1007,22 +988,20 @@
           <w:numId w:val="5"/>
         </w:numPr>
       </w:pPr>
-      <w:proofErr w:type="spellStart"/>
+      <w:proofErr w:type="gramStart"/>
       <w:r>
         <w:t>StatusUploadService</w:t>
       </w:r>
-      <w:proofErr w:type="spellEnd"/>
+      <w:proofErr w:type="gramEnd"/>
       <w:r>
         <w:t xml:space="preserve"> - serviço que trata de realizar o </w:t>
       </w:r>
-      <w:proofErr w:type="spellStart"/>
       <w:r>
         <w:rPr>
           <w:i/>
         </w:rPr>
         <w:t>upload</w:t>
       </w:r>
-      <w:proofErr w:type="spellEnd"/>
       <w:r>
         <w:t xml:space="preserve"> de um </w:t>
       </w:r>
@@ -1044,22 +1023,20 @@
           <w:numId w:val="5"/>
         </w:numPr>
       </w:pPr>
-      <w:proofErr w:type="spellStart"/>
+      <w:proofErr w:type="gramStart"/>
       <w:r>
         <w:t>TimelinePullService</w:t>
       </w:r>
-      <w:proofErr w:type="spellEnd"/>
+      <w:proofErr w:type="gramEnd"/>
       <w:r>
         <w:t xml:space="preserve"> - serviço que verifica periodicamente se existem alterações na </w:t>
       </w:r>
-      <w:proofErr w:type="spellStart"/>
       <w:r>
         <w:rPr>
           <w:i/>
         </w:rPr>
         <w:t>feed</w:t>
       </w:r>
-      <w:proofErr w:type="spellEnd"/>
       <w:r>
         <w:t xml:space="preserve"> de status do utilizador.</w:t>
       </w:r>
@@ -1072,13 +1049,19 @@
           <w:numId w:val="5"/>
         </w:numPr>
       </w:pPr>
-      <w:proofErr w:type="spellStart"/>
+      <w:proofErr w:type="gramStart"/>
       <w:r>
         <w:t>UserInfoPullService</w:t>
       </w:r>
-      <w:proofErr w:type="spellEnd"/>
-      <w:r>
-        <w:t xml:space="preserve"> - serviço que sabe buscar informação sobre o utilizador.</w:t>
+      <w:proofErr w:type="gramEnd"/>
+      <w:r>
+        <w:t xml:space="preserve"> - serviço que sabe </w:t>
+      </w:r>
+      <w:r>
+        <w:t>obter a</w:t>
+      </w:r>
+      <w:r>
+        <w:t xml:space="preserve"> informação sobre o utilizador.</w:t>
       </w:r>
     </w:p>
     <w:p>
@@ -1088,47 +1071,68 @@
       <w:r>
         <w:t xml:space="preserve">Destes três serviços dois deles são do tipo </w:t>
       </w:r>
-      <w:proofErr w:type="spellStart"/>
+      <w:proofErr w:type="gramStart"/>
       <w:r>
         <w:rPr>
           <w:i/>
         </w:rPr>
         <w:t>StartedService</w:t>
       </w:r>
-      <w:proofErr w:type="spellEnd"/>
-      <w:r>
-        <w:t xml:space="preserve"> e um do tipo </w:t>
-      </w:r>
-      <w:proofErr w:type="spellStart"/>
+      <w:proofErr w:type="gramEnd"/>
+      <w:r>
+        <w:rPr>
+          <w:i/>
+        </w:rPr>
+        <w:t xml:space="preserve"> </w:t>
+      </w:r>
+      <w:r>
+        <w:t>(</w:t>
+      </w:r>
+      <w:r>
+        <w:t>StatusUploadService e TimelinePullService</w:t>
+      </w:r>
+      <w:r>
+        <w:t>)</w:t>
+      </w:r>
+      <w:r>
+        <w:t xml:space="preserve"> </w:t>
+      </w:r>
+      <w:r>
+        <w:t xml:space="preserve">e um do tipo </w:t>
+      </w:r>
       <w:r>
         <w:rPr>
           <w:i/>
         </w:rPr>
         <w:t>BoundedService</w:t>
       </w:r>
-      <w:proofErr w:type="spellEnd"/>
+      <w:r>
+        <w:rPr>
+          <w:i/>
+        </w:rPr>
+        <w:t xml:space="preserve"> </w:t>
+      </w:r>
+      <w:r>
+        <w:t>(UserinfoPullService)</w:t>
+      </w:r>
       <w:r>
         <w:t xml:space="preserve">, os serviços do tipo </w:t>
       </w:r>
-      <w:proofErr w:type="spellStart"/>
       <w:r>
         <w:rPr>
           <w:i/>
         </w:rPr>
         <w:t>Started</w:t>
       </w:r>
-      <w:proofErr w:type="spellEnd"/>
       <w:r>
         <w:t xml:space="preserve"> executam-se no mesmo processo que a aplicação enquanto que o serviço </w:t>
       </w:r>
-      <w:proofErr w:type="spellStart"/>
       <w:r>
         <w:rPr>
           <w:i/>
         </w:rPr>
         <w:t>Bounded</w:t>
       </w:r>
-      <w:proofErr w:type="spellEnd"/>
       <w:r>
         <w:t xml:space="preserve"> executa-se num processo isolado.</w:t>
       </w:r>
@@ -1138,36 +1142,38 @@
         <w:pStyle w:val="Ttulo2"/>
       </w:pPr>
       <w:bookmarkStart w:id="2" w:name="_Toc324708954"/>
-      <w:proofErr w:type="spellStart"/>
-      <w:r>
-        <w:t>Started</w:t>
-      </w:r>
-      <w:proofErr w:type="spellEnd"/>
-      <w:r>
-        <w:t xml:space="preserve"> </w:t>
-      </w:r>
-      <w:proofErr w:type="spellStart"/>
-      <w:r>
-        <w:t>Services</w:t>
+      <w:r>
+        <w:t>Started Services</w:t>
       </w:r>
       <w:bookmarkEnd w:id="2"/>
-      <w:proofErr w:type="spellEnd"/>
     </w:p>
     <w:p>
       <w:r>
         <w:tab/>
       </w:r>
       <w:r>
-        <w:t xml:space="preserve">A implementação do comportamento dos serviços foi bastante simples já que o código utilizado no ultimo trabalho foi reaproveitado, a maior diferença está no comportamento desde que a </w:t>
-      </w:r>
-      <w:proofErr w:type="spellStart"/>
+        <w:t xml:space="preserve">A </w:t>
+      </w:r>
+      <w:proofErr w:type="gramStart"/>
+      <w:r>
+        <w:t>implementação</w:t>
+      </w:r>
+      <w:proofErr w:type="gramEnd"/>
+      <w:r>
+        <w:t xml:space="preserve"> do comportamento dos serviços foi bastante simple</w:t>
+      </w:r>
+      <w:r>
+        <w:t>s já que o código utilizado no ú</w:t>
+      </w:r>
+      <w:r>
+        <w:t xml:space="preserve">ltimo trabalho foi reaproveitado, a maior diferença está no comportamento desde que a </w:t>
+      </w:r>
       <w:r>
         <w:rPr>
           <w:i/>
         </w:rPr>
         <w:t>activity</w:t>
       </w:r>
-      <w:proofErr w:type="spellEnd"/>
       <w:r>
         <w:t xml:space="preserve"> inicia a operação assíncrona até que é reportado o resultado dessa operação.</w:t>
       </w:r>
@@ -1185,39 +1191,35 @@
           <w:numId w:val="6"/>
         </w:numPr>
       </w:pPr>
-      <w:proofErr w:type="spellStart"/>
       <w:r>
         <w:rPr>
           <w:i/>
         </w:rPr>
         <w:t>Activity</w:t>
       </w:r>
-      <w:proofErr w:type="spellEnd"/>
       <w:r>
         <w:t xml:space="preserve"> regista um </w:t>
       </w:r>
-      <w:proofErr w:type="spellStart"/>
       <w:r>
         <w:rPr>
           <w:i/>
         </w:rPr>
         <w:t>handler</w:t>
       </w:r>
-      <w:proofErr w:type="spellEnd"/>
       <w:r>
         <w:t xml:space="preserve"> </w:t>
       </w:r>
       <w:r>
         <w:t xml:space="preserve">na instancia de </w:t>
       </w:r>
-      <w:proofErr w:type="spellStart"/>
+      <w:proofErr w:type="gramStart"/>
       <w:r>
         <w:rPr>
           <w:i/>
         </w:rPr>
         <w:t>TwitterServiceClient</w:t>
       </w:r>
-      <w:proofErr w:type="spellEnd"/>
+      <w:proofErr w:type="gramEnd"/>
       <w:r>
         <w:t xml:space="preserve">, </w:t>
       </w:r>
@@ -1233,14 +1235,12 @@
           <w:numId w:val="6"/>
         </w:numPr>
       </w:pPr>
-      <w:proofErr w:type="spellStart"/>
       <w:r>
         <w:rPr>
           <w:i/>
         </w:rPr>
         <w:t>Activity</w:t>
       </w:r>
-      <w:proofErr w:type="spellEnd"/>
       <w:r>
         <w:t xml:space="preserve"> inicia a operação assíncrona.</w:t>
       </w:r>
@@ -1256,14 +1256,14 @@
       <w:r>
         <w:t xml:space="preserve">Uma </w:t>
       </w:r>
-      <w:proofErr w:type="spellStart"/>
+      <w:proofErr w:type="gramStart"/>
       <w:r>
         <w:rPr>
           <w:i/>
         </w:rPr>
         <w:t>AsyncTask</w:t>
       </w:r>
-      <w:proofErr w:type="spellEnd"/>
+      <w:proofErr w:type="gramEnd"/>
       <w:r>
         <w:t xml:space="preserve"> é lançada para realizar a operação.</w:t>
       </w:r>
@@ -1279,36 +1279,32 @@
       <w:r>
         <w:t xml:space="preserve">A </w:t>
       </w:r>
-      <w:proofErr w:type="spellStart"/>
+      <w:proofErr w:type="gramStart"/>
       <w:r>
         <w:rPr>
           <w:i/>
         </w:rPr>
         <w:t>AsyncTask</w:t>
       </w:r>
-      <w:proofErr w:type="spellEnd"/>
+      <w:proofErr w:type="gramEnd"/>
       <w:r>
         <w:t xml:space="preserve"> retorna e chama o </w:t>
       </w:r>
-      <w:proofErr w:type="spellStart"/>
       <w:r>
         <w:rPr>
           <w:i/>
         </w:rPr>
         <w:t>handler</w:t>
       </w:r>
-      <w:proofErr w:type="spellEnd"/>
       <w:r>
         <w:t xml:space="preserve"> previamente registado pela </w:t>
       </w:r>
-      <w:proofErr w:type="spellStart"/>
       <w:r>
         <w:rPr>
           <w:i/>
         </w:rPr>
         <w:t>activity</w:t>
       </w:r>
-      <w:proofErr w:type="spellEnd"/>
       <w:r>
         <w:t>.</w:t>
       </w:r>
@@ -1326,36 +1322,32 @@
           <w:numId w:val="6"/>
         </w:numPr>
       </w:pPr>
-      <w:proofErr w:type="spellStart"/>
       <w:r>
         <w:rPr>
           <w:i/>
         </w:rPr>
         <w:t>Activity</w:t>
       </w:r>
-      <w:proofErr w:type="spellEnd"/>
       <w:r>
         <w:t xml:space="preserve"> regista um </w:t>
       </w:r>
-      <w:proofErr w:type="spellStart"/>
       <w:r>
         <w:rPr>
           <w:i/>
         </w:rPr>
         <w:t>handler</w:t>
       </w:r>
-      <w:proofErr w:type="spellEnd"/>
       <w:r>
         <w:t xml:space="preserve"> na instancia de </w:t>
       </w:r>
-      <w:proofErr w:type="spellStart"/>
+      <w:proofErr w:type="gramStart"/>
       <w:r>
         <w:rPr>
           <w:i/>
         </w:rPr>
         <w:t>TwitterServiceClient</w:t>
       </w:r>
-      <w:proofErr w:type="spellEnd"/>
+      <w:proofErr w:type="gramEnd"/>
       <w:r>
         <w:t>, para ser chamado quando uma operação assíncrona tenha acabado.</w:t>
       </w:r>
@@ -1368,14 +1360,12 @@
           <w:numId w:val="6"/>
         </w:numPr>
       </w:pPr>
-      <w:proofErr w:type="spellStart"/>
       <w:r>
         <w:rPr>
           <w:i/>
         </w:rPr>
         <w:t>Activity</w:t>
       </w:r>
-      <w:proofErr w:type="spellEnd"/>
       <w:r>
         <w:t xml:space="preserve"> inicia a operação assíncrona.</w:t>
       </w:r>
@@ -1391,14 +1381,14 @@
       <w:r>
         <w:t xml:space="preserve">A instancia de </w:t>
       </w:r>
-      <w:proofErr w:type="spellStart"/>
+      <w:proofErr w:type="gramStart"/>
       <w:r>
         <w:rPr>
           <w:i/>
         </w:rPr>
         <w:t>TwitterServiceClient</w:t>
       </w:r>
-      <w:proofErr w:type="spellEnd"/>
+      <w:proofErr w:type="gramEnd"/>
       <w:r>
         <w:t xml:space="preserve"> inicia o serviço passando como </w:t>
       </w:r>
@@ -1408,14 +1398,12 @@
       <w:r>
         <w:t xml:space="preserve"> um </w:t>
       </w:r>
-      <w:proofErr w:type="spellStart"/>
       <w:r>
         <w:rPr>
           <w:i/>
         </w:rPr>
         <w:t>handler</w:t>
       </w:r>
-      <w:proofErr w:type="spellEnd"/>
       <w:r>
         <w:t xml:space="preserve"> de forma a que este possa notificar quando a sua operação tiver completa.</w:t>
       </w:r>
@@ -1429,6 +1417,7 @@
         </w:numPr>
       </w:pPr>
       <w:r>
+        <w:lastRenderedPageBreak/>
         <w:t xml:space="preserve">O serviço arranca e realiza a operação de forma </w:t>
       </w:r>
       <w:r>
@@ -1447,39 +1436,34 @@
         </w:numPr>
       </w:pPr>
       <w:r>
-        <w:lastRenderedPageBreak/>
         <w:t xml:space="preserve">O serviço chama o </w:t>
       </w:r>
-      <w:proofErr w:type="spellStart"/>
       <w:r>
         <w:rPr>
           <w:i/>
         </w:rPr>
         <w:t>handler</w:t>
       </w:r>
-      <w:proofErr w:type="spellEnd"/>
       <w:r>
         <w:t xml:space="preserve"> de </w:t>
       </w:r>
-      <w:proofErr w:type="spellStart"/>
+      <w:proofErr w:type="gramStart"/>
       <w:r>
         <w:rPr>
           <w:i/>
         </w:rPr>
         <w:t>TwitterServiceClient</w:t>
       </w:r>
-      <w:proofErr w:type="spellEnd"/>
+      <w:proofErr w:type="gramEnd"/>
       <w:r>
         <w:t xml:space="preserve"> de forma a que este notifique a </w:t>
       </w:r>
-      <w:proofErr w:type="spellStart"/>
       <w:r>
         <w:rPr>
           <w:i/>
         </w:rPr>
         <w:t>activity</w:t>
       </w:r>
-      <w:proofErr w:type="spellEnd"/>
       <w:r>
         <w:t>.</w:t>
       </w:r>
@@ -1495,61 +1479,41 @@
       <w:r>
         <w:t xml:space="preserve">A instancia de </w:t>
       </w:r>
-      <w:proofErr w:type="spellStart"/>
+      <w:proofErr w:type="gramStart"/>
       <w:r>
         <w:rPr>
           <w:i/>
         </w:rPr>
         <w:t>TwitterServiceClient</w:t>
       </w:r>
-      <w:proofErr w:type="spellEnd"/>
+      <w:proofErr w:type="gramEnd"/>
       <w:r>
         <w:t xml:space="preserve"> trata de garantir que o </w:t>
       </w:r>
-      <w:proofErr w:type="spellStart"/>
       <w:r>
         <w:rPr>
           <w:i/>
         </w:rPr>
         <w:t>handler</w:t>
       </w:r>
-      <w:proofErr w:type="spellEnd"/>
       <w:r>
         <w:t xml:space="preserve"> registado pela </w:t>
       </w:r>
-      <w:proofErr w:type="spellStart"/>
       <w:r>
         <w:rPr>
           <w:i/>
         </w:rPr>
         <w:t>activity</w:t>
       </w:r>
-      <w:proofErr w:type="spellEnd"/>
       <w:r>
         <w:t xml:space="preserve"> é chamado no contexto da </w:t>
       </w:r>
-      <w:proofErr w:type="spellStart"/>
-      <w:r>
-        <w:rPr>
-          <w:i/>
-        </w:rPr>
-        <w:t>thread</w:t>
-      </w:r>
-      <w:proofErr w:type="spellEnd"/>
-      <w:r>
-        <w:rPr>
-          <w:i/>
-        </w:rPr>
-        <w:t xml:space="preserve"> </w:t>
-      </w:r>
-      <w:proofErr w:type="spellStart"/>
-      <w:r>
-        <w:rPr>
-          <w:i/>
-        </w:rPr>
-        <w:t>main</w:t>
-      </w:r>
-      <w:proofErr w:type="spellEnd"/>
+      <w:r>
+        <w:rPr>
+          <w:i/>
+        </w:rPr>
+        <w:t>thread main</w:t>
+      </w:r>
       <w:r>
         <w:t>.</w:t>
       </w:r>
@@ -1564,28 +1528,12 @@
       <w:r>
         <w:t xml:space="preserve">Este sistema faz com que toda a infraestrutura seja </w:t>
       </w:r>
-      <w:proofErr w:type="spellStart"/>
-      <w:r>
-        <w:rPr>
-          <w:i/>
-        </w:rPr>
-        <w:t>event</w:t>
-      </w:r>
-      <w:proofErr w:type="spellEnd"/>
-      <w:r>
-        <w:rPr>
-          <w:i/>
-        </w:rPr>
-        <w:t xml:space="preserve"> </w:t>
-      </w:r>
-      <w:proofErr w:type="spellStart"/>
-      <w:r>
-        <w:rPr>
-          <w:i/>
-        </w:rPr>
-        <w:t>driven</w:t>
-      </w:r>
-      <w:proofErr w:type="spellEnd"/>
+      <w:r>
+        <w:rPr>
+          <w:i/>
+        </w:rPr>
+        <w:t>event driven</w:t>
+      </w:r>
       <w:r>
         <w:t xml:space="preserve"> tornando-a flexível e simples de utilizar. </w:t>
       </w:r>
@@ -1595,10 +1543,12 @@
         <w:pStyle w:val="Ttulo3"/>
       </w:pPr>
       <w:bookmarkStart w:id="3" w:name="_Toc324708955"/>
+      <w:proofErr w:type="gramStart"/>
       <w:r>
         <w:t>Implementação</w:t>
       </w:r>
       <w:bookmarkEnd w:id="3"/>
+      <w:proofErr w:type="gramEnd"/>
     </w:p>
     <w:p/>
     <w:p>
@@ -1609,7 +1559,7 @@
       <w:r>
         <w:rPr>
           <w:noProof/>
-          <w:lang w:val="en-US"/>
+          <w:lang w:eastAsia="pt-PT"/>
         </w:rPr>
         <w:drawing>
           <wp:inline distT="0" distB="0" distL="0" distR="0">
@@ -1629,7 +1579,7 @@
                     </pic:cNvPicPr>
                   </pic:nvPicPr>
                   <pic:blipFill>
-                    <a:blip r:embed="rId7" cstate="print"/>
+                    <a:blip r:embed="rId8" cstate="print"/>
                     <a:srcRect/>
                     <a:stretch>
                       <a:fillRect/>
@@ -1667,17 +1617,41 @@
       <w:r>
         <w:t xml:space="preserve">Figura </w:t>
       </w:r>
-      <w:fldSimple w:instr=" SEQ Figura \* ARABIC ">
-        <w:r>
-          <w:rPr>
-            <w:noProof/>
-          </w:rPr>
-          <w:t>1</w:t>
-        </w:r>
-      </w:fldSimple>
+      <w:r>
+        <w:fldChar w:fldCharType="begin"/>
+      </w:r>
+      <w:r>
+        <w:instrText xml:space="preserve"> SEQ Figura \* ARAB</w:instrText>
+      </w:r>
+      <w:r>
+        <w:instrText xml:space="preserve">IC </w:instrText>
+      </w:r>
+      <w:r>
+        <w:fldChar w:fldCharType="separate"/>
+      </w:r>
+      <w:r>
+        <w:rPr>
+          <w:noProof/>
+        </w:rPr>
+        <w:t>1</w:t>
+      </w:r>
+      <w:r>
+        <w:rPr>
+          <w:noProof/>
+        </w:rPr>
+        <w:fldChar w:fldCharType="end"/>
+      </w:r>
       <w:bookmarkEnd w:id="4"/>
       <w:r>
-        <w:t xml:space="preserve"> - Diagrama dos serviços implementados.</w:t>
+        <w:t xml:space="preserve"> - Diagrama dos serviços </w:t>
+      </w:r>
+      <w:proofErr w:type="gramStart"/>
+      <w:r>
+        <w:t>implementados</w:t>
+      </w:r>
+      <w:proofErr w:type="gramEnd"/>
+      <w:r>
+        <w:t>.</w:t>
       </w:r>
     </w:p>
     <w:p>
@@ -1712,7 +1686,15 @@
         <w:fldChar w:fldCharType="end"/>
       </w:r>
       <w:r>
-        <w:t xml:space="preserve"> ilustra os três serviços implementados no </w:t>
+        <w:t xml:space="preserve"> ilustra os três serviços </w:t>
+      </w:r>
+      <w:proofErr w:type="gramStart"/>
+      <w:r>
+        <w:t>implementados</w:t>
+      </w:r>
+      <w:proofErr w:type="gramEnd"/>
+      <w:r>
+        <w:t xml:space="preserve"> no </w:t>
       </w:r>
       <w:r>
         <w:t>âmbito</w:t>
@@ -1720,39 +1702,35 @@
       <w:r>
         <w:t xml:space="preserve"> deste trabalho. As classes </w:t>
       </w:r>
-      <w:proofErr w:type="spellStart"/>
+      <w:proofErr w:type="gramStart"/>
       <w:r>
         <w:rPr>
           <w:i/>
         </w:rPr>
         <w:t>BaseService</w:t>
       </w:r>
-      <w:proofErr w:type="spellEnd"/>
+      <w:proofErr w:type="gramEnd"/>
       <w:r>
         <w:t xml:space="preserve"> e </w:t>
       </w:r>
-      <w:proofErr w:type="spellStart"/>
       <w:r>
         <w:rPr>
           <w:i/>
         </w:rPr>
         <w:t>YambaBaseService</w:t>
       </w:r>
-      <w:proofErr w:type="spellEnd"/>
       <w:r>
         <w:t xml:space="preserve"> são classes </w:t>
       </w:r>
       <w:r>
         <w:t xml:space="preserve">de extensão à infraestrutura </w:t>
       </w:r>
-      <w:proofErr w:type="spellStart"/>
       <w:r>
         <w:rPr>
           <w:i/>
         </w:rPr>
         <w:t>android</w:t>
       </w:r>
-      <w:proofErr w:type="spellEnd"/>
       <w:r>
         <w:t xml:space="preserve"> contendo </w:t>
       </w:r>
@@ -1762,25 +1740,21 @@
       <w:r>
         <w:t xml:space="preserve">apenas o acesso tipificado à instancia de </w:t>
       </w:r>
-      <w:proofErr w:type="spellStart"/>
       <w:r>
         <w:rPr>
           <w:i/>
         </w:rPr>
         <w:t>Application</w:t>
       </w:r>
-      <w:proofErr w:type="spellEnd"/>
       <w:r>
         <w:t xml:space="preserve"> e o acesso à instancia de </w:t>
       </w:r>
-      <w:proofErr w:type="spellStart"/>
       <w:r>
         <w:rPr>
           <w:i/>
         </w:rPr>
         <w:t>NavigationMessenger</w:t>
       </w:r>
-      <w:proofErr w:type="spellEnd"/>
       <w:r>
         <w:t>.</w:t>
       </w:r>
@@ -1792,38 +1766,45 @@
       <w:r>
         <w:t xml:space="preserve">Dos dois serviços do tipo </w:t>
       </w:r>
-      <w:proofErr w:type="spellStart"/>
+      <w:proofErr w:type="gramStart"/>
       <w:r>
         <w:rPr>
           <w:i/>
         </w:rPr>
         <w:t>StartedService</w:t>
       </w:r>
-      <w:proofErr w:type="spellEnd"/>
-      <w:r>
-        <w:t xml:space="preserve"> o único que mereceu especial atenção foi o </w:t>
-      </w:r>
-      <w:proofErr w:type="spellStart"/>
+      <w:proofErr w:type="gramEnd"/>
+      <w:r>
+        <w:t xml:space="preserve"> o únic</w:t>
+      </w:r>
+      <w:bookmarkStart w:id="5" w:name="_GoBack"/>
+      <w:bookmarkEnd w:id="5"/>
+      <w:r>
+        <w:t xml:space="preserve">o que mereceu especial atenção foi o </w:t>
+      </w:r>
       <w:r>
         <w:rPr>
           <w:i/>
         </w:rPr>
         <w:t>TimelinePullService</w:t>
       </w:r>
-      <w:proofErr w:type="spellEnd"/>
       <w:r>
         <w:t xml:space="preserve">, devido à natureza da sua funcionalidade. O serviço </w:t>
       </w:r>
-      <w:proofErr w:type="spellStart"/>
+      <w:proofErr w:type="gramStart"/>
       <w:r>
         <w:rPr>
           <w:i/>
         </w:rPr>
         <w:t>TimelinePullService</w:t>
       </w:r>
-      <w:proofErr w:type="spellEnd"/>
-      <w:r>
-        <w:t xml:space="preserve"> deverá periodicamente verificar se existem novas </w:t>
+      <w:proofErr w:type="gramEnd"/>
+      <w:r>
+        <w:t xml:space="preserve"> </w:t>
+      </w:r>
+      <w:r>
+        <w:lastRenderedPageBreak/>
+        <w:t xml:space="preserve">deverá periodicamente verificar se existem novas </w:t>
       </w:r>
       <w:r>
         <w:rPr>
@@ -1834,32 +1815,26 @@
       <w:r>
         <w:t xml:space="preserve"> presentes na </w:t>
       </w:r>
-      <w:proofErr w:type="spellStart"/>
       <w:r>
         <w:rPr>
           <w:i/>
         </w:rPr>
         <w:t>timeline</w:t>
       </w:r>
-      <w:proofErr w:type="spellEnd"/>
-      <w:r>
-        <w:t xml:space="preserve"> do utilizador, para </w:t>
-      </w:r>
-      <w:r>
-        <w:lastRenderedPageBreak/>
-        <w:t xml:space="preserve">tal é necessário utilizar algo que seja chamado periodicamente. </w:t>
+      <w:r>
+        <w:t xml:space="preserve"> do utilizador, para tal é necessário utilizar algo que seja chamado periodicamente. </w:t>
       </w:r>
       <w:r>
         <w:t xml:space="preserve">A solução passou por utilizar uma </w:t>
       </w:r>
-      <w:proofErr w:type="spellStart"/>
+      <w:proofErr w:type="gramStart"/>
       <w:r>
         <w:rPr>
           <w:i/>
         </w:rPr>
         <w:t>TimerTask</w:t>
       </w:r>
-      <w:proofErr w:type="spellEnd"/>
+      <w:proofErr w:type="gramEnd"/>
       <w:r>
         <w:t xml:space="preserve"> </w:t>
       </w:r>
@@ -1876,7 +1851,7 @@
       <w:r>
         <w:rPr>
           <w:noProof/>
-          <w:lang w:val="en-US"/>
+          <w:lang w:eastAsia="pt-PT"/>
         </w:rPr>
         <w:drawing>
           <wp:inline distT="0" distB="0" distL="0" distR="0">
@@ -1896,7 +1871,7 @@
                     </pic:cNvPicPr>
                   </pic:nvPicPr>
                   <pic:blipFill>
-                    <a:blip r:embed="rId8" cstate="print"/>
+                    <a:blip r:embed="rId9" cstate="print"/>
                     <a:srcRect/>
                     <a:stretch>
                       <a:fillRect/>
@@ -1930,19 +1905,32 @@
         <w:pStyle w:val="Legenda"/>
         <w:jc w:val="center"/>
       </w:pPr>
-      <w:bookmarkStart w:id="5" w:name="_Ref324707349"/>
+      <w:bookmarkStart w:id="6" w:name="_Ref324707349"/>
       <w:r>
         <w:t xml:space="preserve">Figura </w:t>
       </w:r>
-      <w:fldSimple w:instr=" SEQ Figura \* ARABIC ">
-        <w:r>
-          <w:rPr>
-            <w:noProof/>
-          </w:rPr>
-          <w:t>2</w:t>
-        </w:r>
-      </w:fldSimple>
-      <w:bookmarkEnd w:id="5"/>
+      <w:r>
+        <w:fldChar w:fldCharType="begin"/>
+      </w:r>
+      <w:r>
+        <w:instrText xml:space="preserve"> SEQ Figura \* ARABIC </w:instrText>
+      </w:r>
+      <w:r>
+        <w:fldChar w:fldCharType="separate"/>
+      </w:r>
+      <w:r>
+        <w:rPr>
+          <w:noProof/>
+        </w:rPr>
+        <w:t>2</w:t>
+      </w:r>
+      <w:r>
+        <w:rPr>
+          <w:noProof/>
+        </w:rPr>
+        <w:fldChar w:fldCharType="end"/>
+      </w:r>
+      <w:bookmarkEnd w:id="6"/>
       <w:r>
         <w:t xml:space="preserve"> - Diagrama de uma mensagem de serviço.</w:t>
       </w:r>
@@ -1954,14 +1942,14 @@
       <w:r>
         <w:t xml:space="preserve">A passagem de dados do fluxo referido anteriormente é realizado através instancias de </w:t>
       </w:r>
-      <w:proofErr w:type="spellStart"/>
+      <w:proofErr w:type="gramStart"/>
       <w:r>
         <w:rPr>
           <w:i/>
         </w:rPr>
         <w:t>IServiceMessage</w:t>
       </w:r>
-      <w:proofErr w:type="spellEnd"/>
+      <w:proofErr w:type="gramEnd"/>
       <w:r>
         <w:t xml:space="preserve"> ilustrada na </w:t>
       </w:r>
@@ -1998,64 +1986,44 @@
       <w:r>
         <w:t xml:space="preserve"> observar a presença de um </w:t>
       </w:r>
-      <w:proofErr w:type="spellStart"/>
       <w:r>
         <w:rPr>
           <w:i/>
         </w:rPr>
         <w:t>callback</w:t>
       </w:r>
-      <w:proofErr w:type="spellEnd"/>
       <w:r>
         <w:t xml:space="preserve"> com o tipo concreto do retorno do serviço bem como o tipo concreto dos parâmetros do serviço.</w:t>
       </w:r>
       <w:r>
         <w:t xml:space="preserve"> Uma vez que os serviços do tipo </w:t>
       </w:r>
-      <w:proofErr w:type="spellStart"/>
-      <w:r>
-        <w:rPr>
-          <w:i/>
-        </w:rPr>
-        <w:t>Started</w:t>
-      </w:r>
-      <w:proofErr w:type="spellEnd"/>
-      <w:r>
-        <w:rPr>
-          <w:i/>
-        </w:rPr>
-        <w:t xml:space="preserve"> </w:t>
-      </w:r>
-      <w:proofErr w:type="spellStart"/>
-      <w:r>
-        <w:rPr>
-          <w:i/>
-        </w:rPr>
-        <w:t>Service</w:t>
-      </w:r>
-      <w:proofErr w:type="spellEnd"/>
+      <w:r>
+        <w:rPr>
+          <w:i/>
+        </w:rPr>
+        <w:t>Started Service</w:t>
+      </w:r>
       <w:r>
         <w:t xml:space="preserve"> se executam no mesmo processo que a aplicação cliente foi utilizado o </w:t>
       </w:r>
-      <w:proofErr w:type="spellStart"/>
+      <w:proofErr w:type="gramStart"/>
       <w:r>
         <w:rPr>
           <w:i/>
         </w:rPr>
         <w:t>NavigationMessenger</w:t>
       </w:r>
-      <w:proofErr w:type="spellEnd"/>
+      <w:proofErr w:type="gramEnd"/>
       <w:r>
         <w:t xml:space="preserve"> criado no desenvolvimento do trabalho para passar instancias do tipo </w:t>
       </w:r>
-      <w:proofErr w:type="spellStart"/>
       <w:r>
         <w:rPr>
           <w:i/>
         </w:rPr>
         <w:t>IServiceMessage</w:t>
       </w:r>
-      <w:proofErr w:type="spellEnd"/>
       <w:r>
         <w:t>.</w:t>
       </w:r>
@@ -2074,7 +2042,7 @@
           <w:szCs w:val="26"/>
         </w:rPr>
       </w:pPr>
-      <w:bookmarkStart w:id="6" w:name="_Toc324708956"/>
+      <w:bookmarkStart w:id="7" w:name="_Toc324708956"/>
       <w:r>
         <w:br w:type="page"/>
       </w:r>
@@ -2083,177 +2051,146 @@
       <w:pPr>
         <w:pStyle w:val="Ttulo2"/>
       </w:pPr>
-      <w:proofErr w:type="spellStart"/>
       <w:r>
         <w:lastRenderedPageBreak/>
-        <w:t>Bounded</w:t>
-      </w:r>
-      <w:proofErr w:type="spellEnd"/>
+        <w:t>Bounded Service</w:t>
+      </w:r>
+      <w:bookmarkEnd w:id="7"/>
+    </w:p>
+    <w:p>
+      <w:r>
+        <w:tab/>
+      </w:r>
+      <w:r>
+        <w:t xml:space="preserve">A implementação e consumo do serviço do tipo </w:t>
+      </w:r>
+      <w:r>
+        <w:rPr>
+          <w:i/>
+        </w:rPr>
+        <w:t>bounded</w:t>
+      </w:r>
+      <w:r>
+        <w:t xml:space="preserve"> foi ligeiramente diferente, pelo facto de não ter sido usad</w:t>
+      </w:r>
+      <w:r>
+        <w:t>a</w:t>
+      </w:r>
+      <w:r>
+        <w:t xml:space="preserve"> a infraestrutura construída até aqui, seja para o envio de informação para o serviço seja para receber o seu retorno</w:t>
+      </w:r>
+      <w:r>
+        <w:t xml:space="preserve">, isso </w:t>
+      </w:r>
+      <w:proofErr w:type="gramStart"/>
+      <w:r>
+        <w:t>deve-se</w:t>
+      </w:r>
+      <w:proofErr w:type="gramEnd"/>
+      <w:r>
+        <w:t xml:space="preserve"> maioritariamente à natureza deste serviço especifico já que este irá ser executado num processo diferente ao processo que corre a aplicação</w:t>
+      </w:r>
+      <w:r>
+        <w:t>.</w:t>
+      </w:r>
+    </w:p>
+    <w:p>
+      <w:r>
+        <w:tab/>
+      </w:r>
+      <w:r>
+        <w:t xml:space="preserve">A implementação concreta do serviço </w:t>
+      </w:r>
+      <w:proofErr w:type="gramStart"/>
+      <w:r>
+        <w:rPr>
+          <w:i/>
+        </w:rPr>
+        <w:t>UserPullService</w:t>
+      </w:r>
+      <w:proofErr w:type="gramEnd"/>
+      <w:r>
+        <w:t xml:space="preserve"> foi realizada através de </w:t>
+      </w:r>
+      <w:r>
+        <w:rPr>
+          <w:i/>
+        </w:rPr>
+        <w:t>Messengers</w:t>
+      </w:r>
+      <w:r>
+        <w:t xml:space="preserve"> e </w:t>
+      </w:r>
+      <w:r>
+        <w:rPr>
+          <w:i/>
+        </w:rPr>
+        <w:t>Handlers</w:t>
+      </w:r>
+      <w:r>
+        <w:t xml:space="preserve">. Esta opção deveu-se ao facto da utilização destes mecanismos serem por si só assíncronos não necessitando de começar </w:t>
+      </w:r>
+      <w:proofErr w:type="gramStart"/>
+      <w:r>
+        <w:t xml:space="preserve">novas </w:t>
+      </w:r>
+      <w:r>
+        <w:rPr>
+          <w:i/>
+        </w:rPr>
+        <w:t>threads</w:t>
+      </w:r>
+      <w:proofErr w:type="gramEnd"/>
+      <w:r>
+        <w:t xml:space="preserve"> de forma a que a </w:t>
+      </w:r>
+      <w:r>
+        <w:rPr>
+          <w:i/>
+        </w:rPr>
+        <w:t>thread main</w:t>
+      </w:r>
       <w:r>
         <w:t xml:space="preserve"> </w:t>
       </w:r>
-      <w:proofErr w:type="spellStart"/>
-      <w:r>
-        <w:t>Service</w:t>
-      </w:r>
-      <w:bookmarkEnd w:id="6"/>
-      <w:proofErr w:type="spellEnd"/>
-    </w:p>
-    <w:p>
-      <w:r>
-        <w:tab/>
-      </w:r>
-      <w:r>
-        <w:t xml:space="preserve">A implementação e consumo do serviço do tipo </w:t>
-      </w:r>
-      <w:proofErr w:type="spellStart"/>
-      <w:r>
-        <w:rPr>
-          <w:i/>
-        </w:rPr>
-        <w:t>bounded</w:t>
-      </w:r>
-      <w:proofErr w:type="spellEnd"/>
-      <w:r>
-        <w:t xml:space="preserve"> foi ligeiramente diferente, pelo facto de não ter sido usad</w:t>
-      </w:r>
-      <w:r>
-        <w:t>a</w:t>
-      </w:r>
-      <w:r>
-        <w:t xml:space="preserve"> a infraestrutura construída até aqui, seja para o envio de informação para o serviço seja para receber o seu retorno</w:t>
-      </w:r>
-      <w:r>
-        <w:t>, isso deve-se maioritariamente à natureza deste serviço especifico já que este irá ser executado num processo diferente ao processo que corre a aplicação</w:t>
-      </w:r>
-      <w:r>
-        <w:t>.</w:t>
-      </w:r>
-    </w:p>
-    <w:p>
-      <w:r>
-        <w:tab/>
-      </w:r>
-      <w:r>
-        <w:t xml:space="preserve">A implementação concreta do serviço </w:t>
-      </w:r>
-      <w:proofErr w:type="spellStart"/>
-      <w:r>
-        <w:rPr>
-          <w:i/>
-        </w:rPr>
-        <w:t>UserPullService</w:t>
-      </w:r>
-      <w:proofErr w:type="spellEnd"/>
-      <w:r>
-        <w:t xml:space="preserve"> foi realizada através de </w:t>
-      </w:r>
-      <w:proofErr w:type="spellStart"/>
-      <w:r>
-        <w:rPr>
-          <w:i/>
-        </w:rPr>
-        <w:t>Messengers</w:t>
-      </w:r>
-      <w:proofErr w:type="spellEnd"/>
-      <w:r>
-        <w:t xml:space="preserve"> e </w:t>
-      </w:r>
-      <w:proofErr w:type="spellStart"/>
-      <w:r>
-        <w:rPr>
-          <w:i/>
-        </w:rPr>
-        <w:t>Handlers</w:t>
-      </w:r>
-      <w:proofErr w:type="spellEnd"/>
-      <w:r>
-        <w:t xml:space="preserve">. Esta opção deveu-se ao facto da utilização destes mecanismos serem por si só assíncronos não necessitando de começar novas </w:t>
-      </w:r>
-      <w:proofErr w:type="spellStart"/>
+      <w:r>
+        <w:t xml:space="preserve">não </w:t>
+      </w:r>
+      <w:r>
+        <w:t xml:space="preserve">bloqueie. A alternativa seria usar serviços do tipo </w:t>
+      </w:r>
+      <w:r>
+        <w:rPr>
+          <w:i/>
+        </w:rPr>
+        <w:t>AIDL</w:t>
+      </w:r>
+      <w:r>
+        <w:t xml:space="preserve"> que pela sua natureza bloqueante seria necessário gerir mais </w:t>
+      </w:r>
       <w:r>
         <w:rPr>
           <w:i/>
         </w:rPr>
         <w:t>threads</w:t>
       </w:r>
-      <w:proofErr w:type="spellEnd"/>
-      <w:r>
-        <w:t xml:space="preserve"> de forma a que a </w:t>
-      </w:r>
-      <w:proofErr w:type="spellStart"/>
-      <w:r>
-        <w:rPr>
-          <w:i/>
-        </w:rPr>
-        <w:t>thread</w:t>
-      </w:r>
-      <w:proofErr w:type="spellEnd"/>
-      <w:r>
-        <w:rPr>
-          <w:i/>
-        </w:rPr>
-        <w:t xml:space="preserve"> </w:t>
-      </w:r>
-      <w:proofErr w:type="spellStart"/>
-      <w:r>
-        <w:rPr>
-          <w:i/>
-        </w:rPr>
-        <w:t>main</w:t>
-      </w:r>
-      <w:proofErr w:type="spellEnd"/>
-      <w:r>
-        <w:t xml:space="preserve"> </w:t>
-      </w:r>
-      <w:r>
-        <w:t xml:space="preserve">não </w:t>
-      </w:r>
-      <w:r>
-        <w:t xml:space="preserve">bloqueie. A alternativa seria usar serviços do tipo </w:t>
-      </w:r>
-      <w:r>
-        <w:rPr>
-          <w:i/>
-        </w:rPr>
-        <w:t>AIDL</w:t>
-      </w:r>
-      <w:r>
-        <w:t xml:space="preserve"> que pela sua natureza bloqueante seria necessário gerir mais </w:t>
-      </w:r>
-      <w:proofErr w:type="spellStart"/>
-      <w:r>
-        <w:rPr>
-          <w:i/>
-        </w:rPr>
-        <w:t>threads</w:t>
-      </w:r>
-      <w:proofErr w:type="spellEnd"/>
-      <w:r>
-        <w:t xml:space="preserve"> para o invocar caso fosse necessário o fazer dentro da </w:t>
-      </w:r>
-      <w:proofErr w:type="spellStart"/>
-      <w:r>
-        <w:rPr>
-          <w:i/>
-        </w:rPr>
-        <w:t>thread</w:t>
-      </w:r>
-      <w:proofErr w:type="spellEnd"/>
-      <w:r>
-        <w:rPr>
-          <w:i/>
-        </w:rPr>
-        <w:t xml:space="preserve"> </w:t>
-      </w:r>
-      <w:proofErr w:type="spellStart"/>
-      <w:r>
-        <w:rPr>
-          <w:i/>
-        </w:rPr>
-        <w:t>main</w:t>
-      </w:r>
-      <w:proofErr w:type="spellEnd"/>
+      <w:r>
+        <w:t xml:space="preserve"> para </w:t>
+      </w:r>
+      <w:proofErr w:type="gramStart"/>
+      <w:r>
+        <w:t>o invocar</w:t>
+      </w:r>
+      <w:proofErr w:type="gramEnd"/>
+      <w:r>
+        <w:t xml:space="preserve"> caso fosse necessário o fazer dentro da </w:t>
+      </w:r>
+      <w:r>
+        <w:rPr>
+          <w:i/>
+        </w:rPr>
+        <w:t>thread main</w:t>
+      </w:r>
       <w:r>
         <w:t>.</w:t>
       </w:r>
@@ -2277,77 +2214,51 @@
       <w:pPr>
         <w:pStyle w:val="Ttulo1"/>
       </w:pPr>
-      <w:bookmarkStart w:id="7" w:name="_Toc324708957"/>
+      <w:bookmarkStart w:id="8" w:name="_Toc324708957"/>
       <w:r>
         <w:lastRenderedPageBreak/>
         <w:t>Conclusão</w:t>
       </w:r>
-      <w:bookmarkEnd w:id="7"/>
+      <w:bookmarkEnd w:id="8"/>
     </w:p>
     <w:p>
       <w:r>
         <w:t xml:space="preserve">Ao concluir este trabalho foi notório que o esforço realizado no trabalho anterior foi bastante proveitoso. A infraestrutura </w:t>
       </w:r>
-      <w:proofErr w:type="spellStart"/>
-      <w:r>
-        <w:rPr>
-          <w:i/>
-        </w:rPr>
-        <w:t>event</w:t>
-      </w:r>
-      <w:proofErr w:type="spellEnd"/>
-      <w:r>
-        <w:rPr>
-          <w:i/>
-        </w:rPr>
-        <w:t xml:space="preserve"> </w:t>
-      </w:r>
-      <w:proofErr w:type="spellStart"/>
-      <w:r>
-        <w:rPr>
-          <w:i/>
-        </w:rPr>
-        <w:t>driven</w:t>
-      </w:r>
-      <w:proofErr w:type="spellEnd"/>
+      <w:r>
+        <w:rPr>
+          <w:i/>
+        </w:rPr>
+        <w:t>event driven</w:t>
+      </w:r>
       <w:r>
         <w:t xml:space="preserve"> criada encaixou perfeitamente com este novo passo dos serviços, tornando a sua integração rápida e simples. Apesar do cliente do serviço </w:t>
       </w:r>
-      <w:proofErr w:type="spellStart"/>
-      <w:r>
-        <w:rPr>
-          <w:i/>
-        </w:rPr>
-        <w:t>bounded</w:t>
-      </w:r>
-      <w:proofErr w:type="spellEnd"/>
-      <w:r>
-        <w:rPr>
-          <w:i/>
-        </w:rPr>
-        <w:t xml:space="preserve"> </w:t>
-      </w:r>
-      <w:proofErr w:type="spellStart"/>
-      <w:r>
-        <w:rPr>
-          <w:i/>
-        </w:rPr>
-        <w:t>service</w:t>
-      </w:r>
-      <w:proofErr w:type="spellEnd"/>
+      <w:r>
+        <w:rPr>
+          <w:i/>
+        </w:rPr>
+        <w:t>bounded service</w:t>
+      </w:r>
       <w:r>
         <w:t xml:space="preserve"> ter sido realizado dentro da </w:t>
       </w:r>
-      <w:proofErr w:type="spellStart"/>
       <w:r>
         <w:rPr>
           <w:i/>
         </w:rPr>
         <w:t>activity</w:t>
       </w:r>
-      <w:proofErr w:type="spellEnd"/>
-      <w:r>
-        <w:t xml:space="preserve"> que o consume com a infraestrutura que foi construída é possível que este seja abstraído na próxima fase do trabalho.</w:t>
+      <w:r>
+        <w:t xml:space="preserve"> que o consume com a infraestrutura que foi construída </w:t>
+      </w:r>
+      <w:proofErr w:type="gramStart"/>
+      <w:r>
+        <w:t>é</w:t>
+      </w:r>
+      <w:proofErr w:type="gramEnd"/>
+      <w:r>
+        <w:t xml:space="preserve"> possível que este seja abstraído na próxima fase do trabalho.</w:t>
       </w:r>
     </w:p>
     <w:p>
@@ -2371,7 +2282,7 @@
 </file>
 
 <file path=word/numbering.xml><?xml version="1.0" encoding="utf-8"?>
-<w:numbering xmlns:ve="http://schemas.openxmlformats.org/markup-compatibility/2006" xmlns:o="urn:schemas-microsoft-com:office:office" xmlns:r="http://schemas.openxmlformats.org/officeDocument/2006/relationships" xmlns:m="http://schemas.openxmlformats.org/officeDocument/2006/math" xmlns:v="urn:schemas-microsoft-com:vml" xmlns:wp="http://schemas.openxmlformats.org/drawingml/2006/wordprocessingDrawing" xmlns:w10="urn:schemas-microsoft-com:office:word" xmlns:w="http://schemas.openxmlformats.org/wordprocessingml/2006/main" xmlns:wne="http://schemas.microsoft.com/office/word/2006/wordml">
+<w:numbering xmlns:wpc="http://schemas.microsoft.com/office/word/2010/wordprocessingCanvas" xmlns:mc="http://schemas.openxmlformats.org/markup-compatibility/2006" xmlns:o="urn:schemas-microsoft-com:office:office" xmlns:r="http://schemas.openxmlformats.org/officeDocument/2006/relationships" xmlns:m="http://schemas.openxmlformats.org/officeDocument/2006/math" xmlns:v="urn:schemas-microsoft-com:vml" xmlns:wp14="http://schemas.microsoft.com/office/word/2010/wordprocessingDrawing" xmlns:wp="http://schemas.openxmlformats.org/drawingml/2006/wordprocessingDrawing" xmlns:w10="urn:schemas-microsoft-com:office:word" xmlns:w="http://schemas.openxmlformats.org/wordprocessingml/2006/main" xmlns:w14="http://schemas.microsoft.com/office/word/2010/wordml" xmlns:wpg="http://schemas.microsoft.com/office/word/2010/wordprocessingGroup" xmlns:wpi="http://schemas.microsoft.com/office/word/2010/wordprocessingInk" xmlns:wne="http://schemas.microsoft.com/office/word/2006/wordml" xmlns:wps="http://schemas.microsoft.com/office/word/2010/wordprocessingShape" mc:Ignorable="w14 wp14">
   <w:abstractNum w:abstractNumId="0">
     <w:nsid w:val="2EC56B74"/>
     <w:multiLevelType w:val="hybridMultilevel"/>
@@ -3045,7 +2956,7 @@
 </file>
 
 <file path=word/styles.xml><?xml version="1.0" encoding="utf-8"?>
-<w:styles xmlns:r="http://schemas.openxmlformats.org/officeDocument/2006/relationships" xmlns:w="http://schemas.openxmlformats.org/wordprocessingml/2006/main">
+<w:styles xmlns:mc="http://schemas.openxmlformats.org/markup-compatibility/2006" xmlns:r="http://schemas.openxmlformats.org/officeDocument/2006/relationships" xmlns:w="http://schemas.openxmlformats.org/wordprocessingml/2006/main" xmlns:w14="http://schemas.microsoft.com/office/word/2010/wordml" mc:Ignorable="w14">
   <w:docDefaults>
     <w:rPrDefault>
       <w:rPr>
@@ -3218,7 +3129,7 @@
     <w:name w:val="heading 1"/>
     <w:basedOn w:val="Normal"/>
     <w:next w:val="Normal"/>
-    <w:link w:val="Ttulo1Carcter"/>
+    <w:link w:val="Ttulo1Char"/>
     <w:uiPriority w:val="9"/>
     <w:qFormat/>
     <w:rsid w:val="00733EFB"/>
@@ -3241,7 +3152,7 @@
     <w:name w:val="heading 2"/>
     <w:basedOn w:val="Normal"/>
     <w:next w:val="Normal"/>
-    <w:link w:val="Ttulo2Carcter"/>
+    <w:link w:val="Ttulo2Char"/>
     <w:uiPriority w:val="9"/>
     <w:unhideWhenUsed/>
     <w:qFormat/>
@@ -3265,7 +3176,7 @@
     <w:name w:val="heading 3"/>
     <w:basedOn w:val="Normal"/>
     <w:next w:val="Normal"/>
-    <w:link w:val="Ttulo3Carcter"/>
+    <w:link w:val="Ttulo3Char"/>
     <w:uiPriority w:val="9"/>
     <w:unhideWhenUsed/>
     <w:qFormat/>
@@ -3283,7 +3194,7 @@
       <w:color w:val="4F81BD" w:themeColor="accent1"/>
     </w:rPr>
   </w:style>
-  <w:style w:type="character" w:default="1" w:styleId="Tipodeletrapredefinidodopargrafo">
+  <w:style w:type="character" w:default="1" w:styleId="Fontepargpadro">
     <w:name w:val="Default Paragraph Font"/>
     <w:uiPriority w:val="1"/>
     <w:semiHidden/>
@@ -3294,7 +3205,6 @@
     <w:uiPriority w:val="99"/>
     <w:semiHidden/>
     <w:unhideWhenUsed/>
-    <w:qFormat/>
     <w:tblPr>
       <w:tblInd w:w="0" w:type="dxa"/>
       <w:tblCellMar>
@@ -3311,9 +3221,9 @@
     <w:semiHidden/>
     <w:unhideWhenUsed/>
   </w:style>
-  <w:style w:type="character" w:customStyle="1" w:styleId="Ttulo1Carcter">
-    <w:name w:val="Título 1 Carácter"/>
-    <w:basedOn w:val="Tipodeletrapredefinidodopargrafo"/>
+  <w:style w:type="character" w:customStyle="1" w:styleId="Ttulo1Char">
+    <w:name w:val="Título 1 Char"/>
+    <w:basedOn w:val="Fontepargpadro"/>
     <w:link w:val="Ttulo1"/>
     <w:uiPriority w:val="9"/>
     <w:rsid w:val="00733EFB"/>
@@ -3341,7 +3251,7 @@
   <w:style w:type="paragraph" w:styleId="Textodebalo">
     <w:name w:val="Balloon Text"/>
     <w:basedOn w:val="Normal"/>
-    <w:link w:val="TextodebaloCarcter"/>
+    <w:link w:val="TextodebaloChar"/>
     <w:uiPriority w:val="99"/>
     <w:semiHidden/>
     <w:unhideWhenUsed/>
@@ -3355,9 +3265,9 @@
       <w:szCs w:val="16"/>
     </w:rPr>
   </w:style>
-  <w:style w:type="character" w:customStyle="1" w:styleId="TextodebaloCarcter">
-    <w:name w:val="Texto de balão Carácter"/>
-    <w:basedOn w:val="Tipodeletrapredefinidodopargrafo"/>
+  <w:style w:type="character" w:customStyle="1" w:styleId="TextodebaloChar">
+    <w:name w:val="Texto de balão Char"/>
+    <w:basedOn w:val="Fontepargpadro"/>
     <w:link w:val="Textodebalo"/>
     <w:uiPriority w:val="99"/>
     <w:semiHidden/>
@@ -3388,9 +3298,9 @@
       <w:szCs w:val="18"/>
     </w:rPr>
   </w:style>
-  <w:style w:type="character" w:customStyle="1" w:styleId="Ttulo2Carcter">
-    <w:name w:val="Título 2 Carácter"/>
-    <w:basedOn w:val="Tipodeletrapredefinidodopargrafo"/>
+  <w:style w:type="character" w:customStyle="1" w:styleId="Ttulo2Char">
+    <w:name w:val="Título 2 Char"/>
+    <w:basedOn w:val="Fontepargpadro"/>
     <w:link w:val="Ttulo2"/>
     <w:uiPriority w:val="9"/>
     <w:rsid w:val="008E363F"/>
@@ -3409,7 +3319,7 @@
     <w:aliases w:val="Code"/>
     <w:basedOn w:val="Normal"/>
     <w:next w:val="Normal"/>
-    <w:link w:val="SubttuloCarcter"/>
+    <w:link w:val="SubttuloChar"/>
     <w:uiPriority w:val="11"/>
     <w:qFormat/>
     <w:rsid w:val="006E3CF9"/>
@@ -3434,10 +3344,10 @@
       <w:lang w:val="en-US"/>
     </w:rPr>
   </w:style>
-  <w:style w:type="character" w:customStyle="1" w:styleId="SubttuloCarcter">
-    <w:name w:val="Subtítulo Carácter"/>
-    <w:aliases w:val="Code Carácter"/>
-    <w:basedOn w:val="Tipodeletrapredefinidodopargrafo"/>
+  <w:style w:type="character" w:customStyle="1" w:styleId="SubttuloChar">
+    <w:name w:val="Subtítulo Char"/>
+    <w:aliases w:val="Code Char"/>
+    <w:basedOn w:val="Fontepargpadro"/>
     <w:link w:val="Subttulo"/>
     <w:uiPriority w:val="11"/>
     <w:rsid w:val="006E3CF9"/>
@@ -3451,12 +3361,12 @@
   </w:style>
   <w:style w:type="character" w:customStyle="1" w:styleId="apple-converted-space">
     <w:name w:val="apple-converted-space"/>
-    <w:basedOn w:val="Tipodeletrapredefinidodopargrafo"/>
+    <w:basedOn w:val="Fontepargpadro"/>
     <w:rsid w:val="00C01046"/>
   </w:style>
   <w:style w:type="character" w:styleId="CdigoHTML">
     <w:name w:val="HTML Code"/>
-    <w:basedOn w:val="Tipodeletrapredefinidodopargrafo"/>
+    <w:basedOn w:val="Fontepargpadro"/>
     <w:uiPriority w:val="99"/>
     <w:semiHidden/>
     <w:unhideWhenUsed/>
@@ -3467,9 +3377,9 @@
       <w:szCs w:val="20"/>
     </w:rPr>
   </w:style>
-  <w:style w:type="character" w:styleId="Hiperligao">
+  <w:style w:type="character" w:styleId="Hyperlink">
     <w:name w:val="Hyperlink"/>
-    <w:basedOn w:val="Tipodeletrapredefinidodopargrafo"/>
+    <w:basedOn w:val="Fontepargpadro"/>
     <w:uiPriority w:val="99"/>
     <w:unhideWhenUsed/>
     <w:rsid w:val="00C01046"/>
@@ -3478,7 +3388,7 @@
       <w:u w:val="single"/>
     </w:rPr>
   </w:style>
-  <w:style w:type="paragraph" w:styleId="Ttulodondice">
+  <w:style w:type="paragraph" w:styleId="CabealhodoSumrio">
     <w:name w:val="TOC Heading"/>
     <w:basedOn w:val="Ttulo1"/>
     <w:next w:val="Normal"/>
@@ -3493,7 +3403,7 @@
       <w:outlineLvl w:val="9"/>
     </w:pPr>
   </w:style>
-  <w:style w:type="paragraph" w:styleId="ndice1">
+  <w:style w:type="paragraph" w:styleId="Sumrio1">
     <w:name w:val="toc 1"/>
     <w:basedOn w:val="Normal"/>
     <w:next w:val="Normal"/>
@@ -3505,7 +3415,7 @@
       <w:spacing w:after="100"/>
     </w:pPr>
   </w:style>
-  <w:style w:type="paragraph" w:styleId="ndice2">
+  <w:style w:type="paragraph" w:styleId="Sumrio2">
     <w:name w:val="toc 2"/>
     <w:basedOn w:val="Normal"/>
     <w:next w:val="Normal"/>
@@ -3518,9 +3428,9 @@
       <w:ind w:left="240"/>
     </w:pPr>
   </w:style>
-  <w:style w:type="character" w:customStyle="1" w:styleId="Ttulo3Carcter">
-    <w:name w:val="Título 3 Carácter"/>
-    <w:basedOn w:val="Tipodeletrapredefinidodopargrafo"/>
+  <w:style w:type="character" w:customStyle="1" w:styleId="Ttulo3Char">
+    <w:name w:val="Título 3 Char"/>
+    <w:basedOn w:val="Fontepargpadro"/>
     <w:link w:val="Ttulo3"/>
     <w:uiPriority w:val="9"/>
     <w:rsid w:val="00EE6BA1"/>
@@ -3533,7 +3443,7 @@
       <w:lang w:val="pt-PT"/>
     </w:rPr>
   </w:style>
-  <w:style w:type="paragraph" w:styleId="ndice3">
+  <w:style w:type="paragraph" w:styleId="Sumrio3">
     <w:name w:val="toc 3"/>
     <w:basedOn w:val="Normal"/>
     <w:next w:val="Normal"/>
@@ -4027,7 +3937,7 @@
 </file>
 
 <file path=customXml/itemProps1.xml><?xml version="1.0" encoding="utf-8"?>
-<ds:datastoreItem xmlns:ds="http://schemas.openxmlformats.org/officeDocument/2006/customXml" ds:itemID="{D64EA4DC-48F9-4BA7-91A8-958174A614F0}">
+<ds:datastoreItem xmlns:ds="http://schemas.openxmlformats.org/officeDocument/2006/customXml" ds:itemID="{D30EAAEB-E595-4CDA-A70F-CF671E766BE7}">
   <ds:schemaRefs>
     <ds:schemaRef ds:uri="http://schemas.openxmlformats.org/officeDocument/2006/bibliography"/>
   </ds:schemaRefs>

</xml_diff>

<commit_message>
add rel in pdf
</commit_message>
<xml_diff>
--- a/docs/trab2/reltrab2.docx
+++ b/docs/trab2/reltrab2.docx
@@ -3,6 +3,8 @@
 <w:document xmlns:wpc="http://schemas.microsoft.com/office/word/2010/wordprocessingCanvas" xmlns:mc="http://schemas.openxmlformats.org/markup-compatibility/2006" xmlns:o="urn:schemas-microsoft-com:office:office" xmlns:r="http://schemas.openxmlformats.org/officeDocument/2006/relationships" xmlns:m="http://schemas.openxmlformats.org/officeDocument/2006/math" xmlns:v="urn:schemas-microsoft-com:vml" xmlns:wp14="http://schemas.microsoft.com/office/word/2010/wordprocessingDrawing" xmlns:wp="http://schemas.openxmlformats.org/drawingml/2006/wordprocessingDrawing" xmlns:w10="urn:schemas-microsoft-com:office:word" xmlns:w="http://schemas.openxmlformats.org/wordprocessingml/2006/main" xmlns:w14="http://schemas.microsoft.com/office/word/2010/wordml" xmlns:wpg="http://schemas.microsoft.com/office/word/2010/wordprocessingGroup" xmlns:wpi="http://schemas.microsoft.com/office/word/2010/wordprocessingInk" xmlns:wne="http://schemas.microsoft.com/office/word/2006/wordml" xmlns:wps="http://schemas.microsoft.com/office/word/2010/wordprocessingShape" mc:Ignorable="w14 wp14">
   <w:body>
     <w:p>
+      <w:bookmarkStart w:id="0" w:name="_GoBack"/>
+      <w:bookmarkEnd w:id="0"/>
       <w:r>
         <w:rPr>
           <w:noProof/>
@@ -415,6 +417,7 @@
           <w:docPartUnique/>
         </w:docPartObj>
       </w:sdtPr>
+      <w:sdtEndPr/>
       <w:sdtContent>
         <w:p>
           <w:pPr>
@@ -775,7 +778,7 @@
                 <w:noProof/>
                 <w:webHidden/>
               </w:rPr>
-              <w:t>6</w:t>
+              <w:t>7</w:t>
             </w:r>
             <w:r>
               <w:rPr>
@@ -846,7 +849,7 @@
                 <w:noProof/>
                 <w:webHidden/>
               </w:rPr>
-              <w:t>7</w:t>
+              <w:t>8</w:t>
             </w:r>
             <w:r>
               <w:rPr>
@@ -885,12 +888,12 @@
       <w:pPr>
         <w:pStyle w:val="Ttulo1"/>
       </w:pPr>
-      <w:bookmarkStart w:id="0" w:name="_Toc324708952"/>
+      <w:bookmarkStart w:id="1" w:name="_Toc324708952"/>
       <w:r>
         <w:lastRenderedPageBreak/>
         <w:t>Introdução</w:t>
       </w:r>
-      <w:bookmarkEnd w:id="0"/>
+      <w:bookmarkEnd w:id="1"/>
       <w:r>
         <w:t xml:space="preserve"> </w:t>
       </w:r>
@@ -966,12 +969,12 @@
       <w:pPr>
         <w:pStyle w:val="Ttulo1"/>
       </w:pPr>
-      <w:bookmarkStart w:id="1" w:name="_Toc324708953"/>
+      <w:bookmarkStart w:id="2" w:name="_Toc324708953"/>
       <w:r>
         <w:lastRenderedPageBreak/>
         <w:t>Integração de Serviços</w:t>
       </w:r>
-      <w:bookmarkEnd w:id="1"/>
+      <w:bookmarkEnd w:id="2"/>
     </w:p>
     <w:p>
       <w:r>
@@ -1140,11 +1143,11 @@
       <w:pPr>
         <w:pStyle w:val="Ttulo2"/>
       </w:pPr>
-      <w:bookmarkStart w:id="2" w:name="_Toc324708954"/>
+      <w:bookmarkStart w:id="3" w:name="_Toc324708954"/>
       <w:r>
         <w:t>Started Services</w:t>
       </w:r>
-      <w:bookmarkEnd w:id="2"/>
+      <w:bookmarkEnd w:id="3"/>
     </w:p>
     <w:p>
       <w:r>
@@ -1541,12 +1544,12 @@
       <w:pPr>
         <w:pStyle w:val="Ttulo3"/>
       </w:pPr>
-      <w:bookmarkStart w:id="3" w:name="_Toc324708955"/>
+      <w:bookmarkStart w:id="4" w:name="_Toc324708955"/>
       <w:proofErr w:type="gramStart"/>
       <w:r>
         <w:t>Implementação</w:t>
       </w:r>
-      <w:bookmarkEnd w:id="3"/>
+      <w:bookmarkEnd w:id="4"/>
       <w:proofErr w:type="gramEnd"/>
     </w:p>
     <w:p/>
@@ -1612,7 +1615,7 @@
         <w:pStyle w:val="Legenda"/>
         <w:jc w:val="center"/>
       </w:pPr>
-      <w:bookmarkStart w:id="4" w:name="_Ref324707901"/>
+      <w:bookmarkStart w:id="5" w:name="_Ref324707901"/>
       <w:r>
         <w:t xml:space="preserve">Figura </w:t>
       </w:r>
@@ -1637,7 +1640,7 @@
         </w:rPr>
         <w:fldChar w:fldCharType="end"/>
       </w:r>
-      <w:bookmarkEnd w:id="4"/>
+      <w:bookmarkEnd w:id="5"/>
       <w:r>
         <w:t xml:space="preserve"> - Diagrama dos serviços </w:t>
       </w:r>
@@ -1813,12 +1816,7 @@
         <w:t>timeline</w:t>
       </w:r>
       <w:r>
-        <w:t xml:space="preserve"> do utilizador, para tal é neces</w:t>
-      </w:r>
-      <w:bookmarkStart w:id="5" w:name="_GoBack"/>
-      <w:bookmarkEnd w:id="5"/>
-      <w:r>
-        <w:t xml:space="preserve">sário utilizar algo que seja chamado periodicamente. </w:t>
+        <w:t xml:space="preserve"> do utilizador, para tal é necessário utilizar algo que seja chamado periodicamente. </w:t>
       </w:r>
       <w:r>
         <w:t xml:space="preserve">A solução passou por utilizar uma </w:t>
@@ -3940,7 +3938,7 @@
 </file>
 
 <file path=customXml/itemProps1.xml><?xml version="1.0" encoding="utf-8"?>
-<ds:datastoreItem xmlns:ds="http://schemas.openxmlformats.org/officeDocument/2006/customXml" ds:itemID="{39887333-A3AD-4349-920F-84FC9D5A0ABB}">
+<ds:datastoreItem xmlns:ds="http://schemas.openxmlformats.org/officeDocument/2006/customXml" ds:itemID="{BCFA917D-F5C3-4F8B-98A5-164685975C48}">
   <ds:schemaRefs>
     <ds:schemaRef ds:uri="http://schemas.openxmlformats.org/officeDocument/2006/bibliography"/>
   </ds:schemaRefs>

</xml_diff>